<commit_message>
server - removed hibernate
</commit_message>
<xml_diff>
--- a/Auxiliary/Project Design/notes.docx
+++ b/Auxiliary/Project Design/notes.docx
@@ -21,9 +21,69 @@
       <w:pPr>
         <w:shd w:val="clear" w:color="auto" w:fill="FFFFFF"/>
         <w:spacing w:after="75" w:line="270" w:lineRule="atLeast"/>
-        <w:ind w:left="375"/>
         <w:rPr>
           <w:rFonts w:ascii="Arial" w:eastAsia="Times New Roman" w:hAnsi="Arial" w:cs="Arial"/>
+          <w:b/>
+          <w:bCs/>
+          <w:color w:val="333333"/>
+          <w:sz w:val="20"/>
+          <w:szCs w:val="20"/>
+          <w:lang w:eastAsia="en-US"/>
+        </w:rPr>
+      </w:pPr>
+      <w:r>
+        <w:rPr>
+          <w:rFonts w:ascii="Arial" w:eastAsia="Times New Roman" w:hAnsi="Arial" w:cs="Arial"/>
+          <w:b/>
+          <w:bCs/>
+          <w:color w:val="333333"/>
+          <w:sz w:val="20"/>
+          <w:szCs w:val="20"/>
+          <w:lang w:eastAsia="en-US"/>
+        </w:rPr>
+        <w:t>Possibly make an addresses table and connect them to customers and orders via foreign key</w:t>
+      </w:r>
+      <w:bookmarkStart w:id="0" w:name="_GoBack"/>
+      <w:bookmarkEnd w:id="0"/>
+    </w:p>
+    <w:p>
+      <w:pPr>
+        <w:shd w:val="clear" w:color="auto" w:fill="FFFFFF"/>
+        <w:spacing w:after="75" w:line="270" w:lineRule="atLeast"/>
+        <w:rPr>
+          <w:rFonts w:ascii="Arial" w:eastAsia="Times New Roman" w:hAnsi="Arial" w:cs="Arial"/>
+          <w:b/>
+          <w:bCs/>
+          <w:color w:val="333333"/>
+          <w:sz w:val="20"/>
+          <w:szCs w:val="20"/>
+          <w:lang w:eastAsia="en-US"/>
+        </w:rPr>
+      </w:pPr>
+    </w:p>
+    <w:p>
+      <w:pPr>
+        <w:shd w:val="clear" w:color="auto" w:fill="FFFFFF"/>
+        <w:spacing w:after="75" w:line="270" w:lineRule="atLeast"/>
+        <w:rPr>
+          <w:rFonts w:ascii="Arial" w:eastAsia="Times New Roman" w:hAnsi="Arial" w:cs="Arial"/>
+          <w:b/>
+          <w:bCs/>
+          <w:color w:val="333333"/>
+          <w:sz w:val="20"/>
+          <w:szCs w:val="20"/>
+          <w:lang w:eastAsia="en-US"/>
+        </w:rPr>
+      </w:pPr>
+    </w:p>
+    <w:p>
+      <w:pPr>
+        <w:shd w:val="clear" w:color="auto" w:fill="FFFFFF"/>
+        <w:spacing w:after="75" w:line="270" w:lineRule="atLeast"/>
+        <w:rPr>
+          <w:rFonts w:ascii="Arial" w:eastAsia="Times New Roman" w:hAnsi="Arial" w:cs="Arial"/>
+          <w:b/>
+          <w:bCs/>
           <w:color w:val="333333"/>
           <w:sz w:val="20"/>
           <w:szCs w:val="20"/>
@@ -52,8 +112,119 @@
           <w:szCs w:val="20"/>
           <w:lang w:eastAsia="en-US"/>
         </w:rPr>
+        <w:t xml:space="preserve">Should probably move the encryption to the server instead of </w:t>
+      </w:r>
+      <w:proofErr w:type="spellStart"/>
+      <w:r>
+        <w:rPr>
+          <w:rFonts w:ascii="Arial" w:eastAsia="Times New Roman" w:hAnsi="Arial" w:cs="Arial"/>
+          <w:color w:val="333333"/>
+          <w:sz w:val="20"/>
+          <w:szCs w:val="20"/>
+          <w:lang w:eastAsia="en-US"/>
+        </w:rPr>
+        <w:t>db</w:t>
+      </w:r>
+      <w:proofErr w:type="spellEnd"/>
+      <w:r>
+        <w:rPr>
+          <w:rFonts w:ascii="Arial" w:eastAsia="Times New Roman" w:hAnsi="Arial" w:cs="Arial"/>
+          <w:color w:val="333333"/>
+          <w:sz w:val="20"/>
+          <w:szCs w:val="20"/>
+          <w:lang w:eastAsia="en-US"/>
+        </w:rPr>
+        <w:t xml:space="preserve"> and use </w:t>
+      </w:r>
+      <w:proofErr w:type="spellStart"/>
+      <w:r>
+        <w:rPr>
+          <w:rFonts w:ascii="Arial" w:eastAsia="Times New Roman" w:hAnsi="Arial" w:cs="Arial"/>
+          <w:color w:val="333333"/>
+          <w:sz w:val="20"/>
+          <w:szCs w:val="20"/>
+          <w:lang w:eastAsia="en-US"/>
+        </w:rPr>
+        <w:t>bcrypt</w:t>
+      </w:r>
+      <w:proofErr w:type="spellEnd"/>
+      <w:r>
+        <w:rPr>
+          <w:rFonts w:ascii="Arial" w:eastAsia="Times New Roman" w:hAnsi="Arial" w:cs="Arial"/>
+          <w:color w:val="333333"/>
+          <w:sz w:val="20"/>
+          <w:szCs w:val="20"/>
+          <w:lang w:eastAsia="en-US"/>
+        </w:rPr>
+        <w:t xml:space="preserve"> for the encryption stuff</w:t>
+      </w:r>
+    </w:p>
+    <w:p>
+      <w:pPr>
+        <w:shd w:val="clear" w:color="auto" w:fill="FFFFFF"/>
+        <w:spacing w:after="75" w:line="270" w:lineRule="atLeast"/>
+        <w:ind w:left="375"/>
+        <w:rPr>
+          <w:rFonts w:ascii="Arial" w:eastAsia="Times New Roman" w:hAnsi="Arial" w:cs="Arial"/>
+          <w:color w:val="333333"/>
+          <w:sz w:val="20"/>
+          <w:szCs w:val="20"/>
+          <w:lang w:eastAsia="en-US"/>
+        </w:rPr>
+      </w:pPr>
+    </w:p>
+    <w:p>
+      <w:pPr>
+        <w:shd w:val="clear" w:color="auto" w:fill="FFFFFF"/>
+        <w:spacing w:after="75" w:line="270" w:lineRule="atLeast"/>
+        <w:ind w:left="375"/>
+        <w:rPr>
+          <w:rFonts w:ascii="Arial" w:eastAsia="Times New Roman" w:hAnsi="Arial" w:cs="Arial"/>
+          <w:color w:val="333333"/>
+          <w:sz w:val="20"/>
+          <w:szCs w:val="20"/>
+          <w:lang w:eastAsia="en-US"/>
+        </w:rPr>
+      </w:pPr>
+    </w:p>
+    <w:p>
+      <w:pPr>
+        <w:shd w:val="clear" w:color="auto" w:fill="FFFFFF"/>
+        <w:spacing w:after="75" w:line="270" w:lineRule="atLeast"/>
+        <w:ind w:left="375"/>
+        <w:rPr>
+          <w:rFonts w:ascii="Arial" w:eastAsia="Times New Roman" w:hAnsi="Arial" w:cs="Arial"/>
+          <w:color w:val="333333"/>
+          <w:sz w:val="20"/>
+          <w:szCs w:val="20"/>
+          <w:lang w:eastAsia="en-US"/>
+        </w:rPr>
+      </w:pPr>
+    </w:p>
+    <w:p>
+      <w:pPr>
+        <w:shd w:val="clear" w:color="auto" w:fill="FFFFFF"/>
+        <w:spacing w:after="75" w:line="270" w:lineRule="atLeast"/>
+        <w:ind w:left="375"/>
+        <w:rPr>
+          <w:rFonts w:ascii="Arial" w:eastAsia="Times New Roman" w:hAnsi="Arial" w:cs="Arial"/>
+          <w:color w:val="333333"/>
+          <w:sz w:val="20"/>
+          <w:szCs w:val="20"/>
+          <w:lang w:eastAsia="en-US"/>
+        </w:rPr>
+      </w:pPr>
+      <w:r>
+        <w:rPr>
+          <w:rFonts w:ascii="Arial" w:eastAsia="Times New Roman" w:hAnsi="Arial" w:cs="Arial"/>
+          <w:color w:val="333333"/>
+          <w:sz w:val="20"/>
+          <w:szCs w:val="20"/>
+          <w:lang w:eastAsia="en-US"/>
+        </w:rPr>
         <w:t xml:space="preserve">We will AES to store passwords where the secret key of the will be </w:t>
       </w:r>
+      <w:proofErr w:type="gramStart"/>
       <w:r>
         <w:rPr>
           <w:rFonts w:ascii="Arial" w:eastAsia="Times New Roman" w:hAnsi="Arial" w:cs="Arial"/>
@@ -72,10 +243,9 @@
           <w:szCs w:val="20"/>
           <w:lang w:eastAsia="en-US"/>
         </w:rPr>
-        <w:t xml:space="preserve"> of SHA2 of the row’s id and some string I’ll make up</w:t>
-      </w:r>
-      <w:bookmarkStart w:id="0" w:name="_GoBack"/>
-      <w:bookmarkEnd w:id="0"/>
+        <w:t xml:space="preserve"> of</w:t>
+      </w:r>
+      <w:proofErr w:type="gramEnd"/>
       <w:r>
         <w:rPr>
           <w:rFonts w:ascii="Arial" w:eastAsia="Times New Roman" w:hAnsi="Arial" w:cs="Arial"/>
@@ -84,7 +254,7 @@
           <w:szCs w:val="20"/>
           <w:lang w:eastAsia="en-US"/>
         </w:rPr>
-        <w:t xml:space="preserve"> </w:t>
+        <w:t xml:space="preserve"> SHA2 of the row’s id and some string I’ll make up </w:t>
       </w:r>
     </w:p>
     <w:p>
@@ -146,6 +316,7 @@
           <w:lang w:eastAsia="en-US"/>
         </w:rPr>
       </w:pPr>
+      <w:proofErr w:type="spellStart"/>
       <w:r>
         <w:rPr>
           <w:rFonts w:ascii="Arial" w:eastAsia="Times New Roman" w:hAnsi="Arial" w:cs="Arial"/>
@@ -158,6 +329,7 @@
         </w:rPr>
         <w:t>aes</w:t>
       </w:r>
+      <w:proofErr w:type="spellEnd"/>
       <w:r>
         <w:rPr>
           <w:rFonts w:ascii="Arial" w:eastAsia="Times New Roman" w:hAnsi="Arial" w:cs="Arial"/>
@@ -166,7 +338,29 @@
           <w:szCs w:val="20"/>
           <w:lang w:eastAsia="en-US"/>
         </w:rPr>
-        <w:t> - these functions use the official AES algorithm (also known as "Rijndael") that provides encoding with a 128-bit key.</w:t>
+        <w:t> - these functions use the official AES algorithm (also known as "</w:t>
+      </w:r>
+      <w:proofErr w:type="spellStart"/>
+      <w:r>
+        <w:rPr>
+          <w:rFonts w:ascii="Arial" w:eastAsia="Times New Roman" w:hAnsi="Arial" w:cs="Arial"/>
+          <w:color w:val="333333"/>
+          <w:sz w:val="20"/>
+          <w:szCs w:val="20"/>
+          <w:lang w:eastAsia="en-US"/>
+        </w:rPr>
+        <w:t>Rijndael</w:t>
+      </w:r>
+      <w:proofErr w:type="spellEnd"/>
+      <w:r>
+        <w:rPr>
+          <w:rFonts w:ascii="Arial" w:eastAsia="Times New Roman" w:hAnsi="Arial" w:cs="Arial"/>
+          <w:color w:val="333333"/>
+          <w:sz w:val="20"/>
+          <w:szCs w:val="20"/>
+          <w:lang w:eastAsia="en-US"/>
+        </w:rPr>
+        <w:t>") that provides encoding with a 128-bit key.</w:t>
       </w:r>
     </w:p>
     <w:p>
@@ -201,7 +395,44 @@
           <w:shd w:val="clear" w:color="auto" w:fill="CCCCCC"/>
           <w:lang w:eastAsia="en-US"/>
         </w:rPr>
-        <w:t>AES_ENCRYPT(str,key_str)</w:t>
+        <w:t>AES_ENCRYPT(</w:t>
+      </w:r>
+      <w:proofErr w:type="spellStart"/>
+      <w:proofErr w:type="gramStart"/>
+      <w:r>
+        <w:rPr>
+          <w:rFonts w:ascii="Courier New" w:hAnsi="Courier New" w:cs="Courier New"/>
+          <w:color w:val="333333"/>
+          <w:sz w:val="20"/>
+          <w:szCs w:val="20"/>
+          <w:shd w:val="clear" w:color="auto" w:fill="CCCCCC"/>
+          <w:lang w:eastAsia="en-US"/>
+        </w:rPr>
+        <w:t>str,key</w:t>
+      </w:r>
+      <w:proofErr w:type="gramEnd"/>
+      <w:r>
+        <w:rPr>
+          <w:rFonts w:ascii="Courier New" w:hAnsi="Courier New" w:cs="Courier New"/>
+          <w:color w:val="333333"/>
+          <w:sz w:val="20"/>
+          <w:szCs w:val="20"/>
+          <w:shd w:val="clear" w:color="auto" w:fill="CCCCCC"/>
+          <w:lang w:eastAsia="en-US"/>
+        </w:rPr>
+        <w:t>_str</w:t>
+      </w:r>
+      <w:proofErr w:type="spellEnd"/>
+      <w:r>
+        <w:rPr>
+          <w:rFonts w:ascii="Courier New" w:hAnsi="Courier New" w:cs="Courier New"/>
+          <w:color w:val="333333"/>
+          <w:sz w:val="20"/>
+          <w:szCs w:val="20"/>
+          <w:shd w:val="clear" w:color="auto" w:fill="CCCCCC"/>
+          <w:lang w:eastAsia="en-US"/>
+        </w:rPr>
+        <w:t>)</w:t>
       </w:r>
       <w:r>
         <w:rPr>
@@ -251,6 +482,7 @@
           <w:lang w:eastAsia="en-US"/>
         </w:rPr>
       </w:pPr>
+      <w:proofErr w:type="spellStart"/>
       <w:r>
         <w:rPr>
           <w:rFonts w:ascii="Courier New" w:hAnsi="Courier New" w:cs="Courier New"/>
@@ -261,6 +493,7 @@
         </w:rPr>
         <w:t>mysql</w:t>
       </w:r>
+      <w:proofErr w:type="spellEnd"/>
       <w:r>
         <w:rPr>
           <w:rFonts w:ascii="Courier New" w:hAnsi="Courier New" w:cs="Courier New"/>
@@ -349,7 +582,29 @@
           <w:szCs w:val="20"/>
           <w:lang w:eastAsia="en-US"/>
         </w:rPr>
-        <w:t>`pswd`</w:t>
+        <w:t>`</w:t>
+      </w:r>
+      <w:proofErr w:type="spellStart"/>
+      <w:r>
+        <w:rPr>
+          <w:rFonts w:ascii="Courier New" w:hAnsi="Courier New" w:cs="Courier New"/>
+          <w:color w:val="008800"/>
+          <w:sz w:val="20"/>
+          <w:szCs w:val="20"/>
+          <w:lang w:eastAsia="en-US"/>
+        </w:rPr>
+        <w:t>pswd</w:t>
+      </w:r>
+      <w:proofErr w:type="spellEnd"/>
+      <w:r>
+        <w:rPr>
+          <w:rFonts w:ascii="Courier New" w:hAnsi="Courier New" w:cs="Courier New"/>
+          <w:color w:val="008800"/>
+          <w:sz w:val="20"/>
+          <w:szCs w:val="20"/>
+          <w:lang w:eastAsia="en-US"/>
+        </w:rPr>
+        <w:t>`</w:t>
       </w:r>
       <w:r>
         <w:rPr>
@@ -409,7 +664,18 @@
           <w:szCs w:val="20"/>
           <w:lang w:eastAsia="en-US"/>
         </w:rPr>
-        <w:t xml:space="preserve"> AES_ENCRYPT</w:t>
+        <w:t xml:space="preserve"> AES_</w:t>
+      </w:r>
+      <w:proofErr w:type="gramStart"/>
+      <w:r>
+        <w:rPr>
+          <w:rFonts w:ascii="Courier New" w:hAnsi="Courier New" w:cs="Courier New"/>
+          <w:color w:val="000000"/>
+          <w:sz w:val="20"/>
+          <w:szCs w:val="20"/>
+          <w:lang w:eastAsia="en-US"/>
+        </w:rPr>
+        <w:t>ENCRYPT</w:t>
       </w:r>
       <w:r>
         <w:rPr>
@@ -421,6 +687,7 @@
         </w:rPr>
         <w:t>(</w:t>
       </w:r>
+      <w:proofErr w:type="gramEnd"/>
       <w:r>
         <w:rPr>
           <w:rFonts w:ascii="Courier New" w:hAnsi="Courier New" w:cs="Courier New"/>
@@ -631,7 +898,29 @@
           <w:szCs w:val="20"/>
           <w:lang w:eastAsia="en-US"/>
         </w:rPr>
-        <w:t>To decrypt a password previously encypted with the AES algorithm use the </w:t>
+        <w:t xml:space="preserve">To decrypt a password previously </w:t>
+      </w:r>
+      <w:proofErr w:type="spellStart"/>
+      <w:r>
+        <w:rPr>
+          <w:rFonts w:ascii="Arial" w:hAnsi="Arial" w:cs="Arial"/>
+          <w:color w:val="333333"/>
+          <w:sz w:val="20"/>
+          <w:szCs w:val="20"/>
+          <w:lang w:eastAsia="en-US"/>
+        </w:rPr>
+        <w:t>encypted</w:t>
+      </w:r>
+      <w:proofErr w:type="spellEnd"/>
+      <w:r>
+        <w:rPr>
+          <w:rFonts w:ascii="Arial" w:hAnsi="Arial" w:cs="Arial"/>
+          <w:color w:val="333333"/>
+          <w:sz w:val="20"/>
+          <w:szCs w:val="20"/>
+          <w:lang w:eastAsia="en-US"/>
+        </w:rPr>
+        <w:t xml:space="preserve"> with the AES algorithm use the </w:t>
       </w:r>
       <w:r>
         <w:rPr>
@@ -642,7 +931,55 @@
           <w:shd w:val="clear" w:color="auto" w:fill="CCCCCC"/>
           <w:lang w:eastAsia="en-US"/>
         </w:rPr>
-        <w:t>AES_DECRYPT(crypt_str,key_str)</w:t>
+        <w:t>AES_DECRYPT(</w:t>
+      </w:r>
+      <w:proofErr w:type="spellStart"/>
+      <w:r>
+        <w:rPr>
+          <w:rFonts w:ascii="Courier New" w:hAnsi="Courier New" w:cs="Courier New"/>
+          <w:color w:val="333333"/>
+          <w:sz w:val="20"/>
+          <w:szCs w:val="20"/>
+          <w:shd w:val="clear" w:color="auto" w:fill="CCCCCC"/>
+          <w:lang w:eastAsia="en-US"/>
+        </w:rPr>
+        <w:t>crypt_</w:t>
+      </w:r>
+      <w:proofErr w:type="gramStart"/>
+      <w:r>
+        <w:rPr>
+          <w:rFonts w:ascii="Courier New" w:hAnsi="Courier New" w:cs="Courier New"/>
+          <w:color w:val="333333"/>
+          <w:sz w:val="20"/>
+          <w:szCs w:val="20"/>
+          <w:shd w:val="clear" w:color="auto" w:fill="CCCCCC"/>
+          <w:lang w:eastAsia="en-US"/>
+        </w:rPr>
+        <w:t>str,key</w:t>
+      </w:r>
+      <w:proofErr w:type="gramEnd"/>
+      <w:r>
+        <w:rPr>
+          <w:rFonts w:ascii="Courier New" w:hAnsi="Courier New" w:cs="Courier New"/>
+          <w:color w:val="333333"/>
+          <w:sz w:val="20"/>
+          <w:szCs w:val="20"/>
+          <w:shd w:val="clear" w:color="auto" w:fill="CCCCCC"/>
+          <w:lang w:eastAsia="en-US"/>
+        </w:rPr>
+        <w:t>_str</w:t>
+      </w:r>
+      <w:proofErr w:type="spellEnd"/>
+      <w:r>
+        <w:rPr>
+          <w:rFonts w:ascii="Courier New" w:hAnsi="Courier New" w:cs="Courier New"/>
+          <w:color w:val="333333"/>
+          <w:sz w:val="20"/>
+          <w:szCs w:val="20"/>
+          <w:shd w:val="clear" w:color="auto" w:fill="CCCCCC"/>
+          <w:lang w:eastAsia="en-US"/>
+        </w:rPr>
+        <w:t>)</w:t>
       </w:r>
       <w:r>
         <w:rPr>
@@ -692,6 +1029,7 @@
           <w:lang w:eastAsia="en-US"/>
         </w:rPr>
       </w:pPr>
+      <w:proofErr w:type="spellStart"/>
       <w:r>
         <w:rPr>
           <w:rFonts w:ascii="Courier New" w:hAnsi="Courier New" w:cs="Courier New"/>
@@ -702,6 +1040,7 @@
         </w:rPr>
         <w:t>mysql</w:t>
       </w:r>
+      <w:proofErr w:type="spellEnd"/>
       <w:r>
         <w:rPr>
           <w:rFonts w:ascii="Courier New" w:hAnsi="Courier New" w:cs="Courier New"/>
@@ -720,7 +1059,18 @@
           <w:szCs w:val="20"/>
           <w:lang w:eastAsia="en-US"/>
         </w:rPr>
-        <w:t xml:space="preserve"> SELECT AES_DECRYPT</w:t>
+        <w:t xml:space="preserve"> SELECT AES_</w:t>
+      </w:r>
+      <w:proofErr w:type="gramStart"/>
+      <w:r>
+        <w:rPr>
+          <w:rFonts w:ascii="Courier New" w:hAnsi="Courier New" w:cs="Courier New"/>
+          <w:color w:val="000000"/>
+          <w:sz w:val="20"/>
+          <w:szCs w:val="20"/>
+          <w:lang w:eastAsia="en-US"/>
+        </w:rPr>
+        <w:t>DECRYPT</w:t>
       </w:r>
       <w:r>
         <w:rPr>
@@ -732,6 +1082,7 @@
         </w:rPr>
         <w:t>(</w:t>
       </w:r>
+      <w:proofErr w:type="gramEnd"/>
       <w:r>
         <w:rPr>
           <w:rFonts w:ascii="Courier New" w:hAnsi="Courier New" w:cs="Courier New"/>
@@ -740,7 +1091,29 @@
           <w:szCs w:val="20"/>
           <w:lang w:eastAsia="en-US"/>
         </w:rPr>
-        <w:t>`pswd`</w:t>
+        <w:t>`</w:t>
+      </w:r>
+      <w:proofErr w:type="spellStart"/>
+      <w:r>
+        <w:rPr>
+          <w:rFonts w:ascii="Courier New" w:hAnsi="Courier New" w:cs="Courier New"/>
+          <w:color w:val="008800"/>
+          <w:sz w:val="20"/>
+          <w:szCs w:val="20"/>
+          <w:lang w:eastAsia="en-US"/>
+        </w:rPr>
+        <w:t>pswd</w:t>
+      </w:r>
+      <w:proofErr w:type="spellEnd"/>
+      <w:r>
+        <w:rPr>
+          <w:rFonts w:ascii="Courier New" w:hAnsi="Courier New" w:cs="Courier New"/>
+          <w:color w:val="008800"/>
+          <w:sz w:val="20"/>
+          <w:szCs w:val="20"/>
+          <w:lang w:eastAsia="en-US"/>
+        </w:rPr>
+        <w:t>`</w:t>
       </w:r>
       <w:r>
         <w:rPr>
@@ -800,7 +1173,29 @@
           <w:szCs w:val="20"/>
           <w:lang w:eastAsia="en-US"/>
         </w:rPr>
-        <w:t>`pswd`</w:t>
+        <w:t>`</w:t>
+      </w:r>
+      <w:proofErr w:type="spellStart"/>
+      <w:r>
+        <w:rPr>
+          <w:rFonts w:ascii="Courier New" w:hAnsi="Courier New" w:cs="Courier New"/>
+          <w:color w:val="008800"/>
+          <w:sz w:val="20"/>
+          <w:szCs w:val="20"/>
+          <w:lang w:eastAsia="en-US"/>
+        </w:rPr>
+        <w:t>pswd</w:t>
+      </w:r>
+      <w:proofErr w:type="spellEnd"/>
+      <w:r>
+        <w:rPr>
+          <w:rFonts w:ascii="Courier New" w:hAnsi="Courier New" w:cs="Courier New"/>
+          <w:color w:val="008800"/>
+          <w:sz w:val="20"/>
+          <w:szCs w:val="20"/>
+          <w:lang w:eastAsia="en-US"/>
+        </w:rPr>
+        <w:t>`</w:t>
       </w:r>
       <w:r>
         <w:rPr>
@@ -996,7 +1391,29 @@
           <w:szCs w:val="20"/>
           <w:lang w:eastAsia="en-US"/>
         </w:rPr>
-        <w:t xml:space="preserve"> pswd      </w:t>
+        <w:t xml:space="preserve"> </w:t>
+      </w:r>
+      <w:proofErr w:type="spellStart"/>
+      <w:r>
+        <w:rPr>
+          <w:rFonts w:ascii="Courier New" w:hAnsi="Courier New" w:cs="Courier New"/>
+          <w:color w:val="000000"/>
+          <w:sz w:val="20"/>
+          <w:szCs w:val="20"/>
+          <w:lang w:eastAsia="en-US"/>
+        </w:rPr>
+        <w:t>pswd</w:t>
+      </w:r>
+      <w:proofErr w:type="spellEnd"/>
+      <w:r>
+        <w:rPr>
+          <w:rFonts w:ascii="Courier New" w:hAnsi="Courier New" w:cs="Courier New"/>
+          <w:color w:val="000000"/>
+          <w:sz w:val="20"/>
+          <w:szCs w:val="20"/>
+          <w:lang w:eastAsia="en-US"/>
+        </w:rPr>
+        <w:t xml:space="preserve">      </w:t>
       </w:r>
       <w:r>
         <w:rPr>
@@ -1383,7 +1800,57 @@
           <w:shd w:val="clear" w:color="auto" w:fill="CCCCCC"/>
           <w:lang w:eastAsia="en-US"/>
         </w:rPr>
-        <w:t>DES_ENCRYPT(str[,(key_num|key_str)])</w:t>
+        <w:t>DES_ENCRYPT(</w:t>
+      </w:r>
+      <w:proofErr w:type="spellStart"/>
+      <w:r>
+        <w:rPr>
+          <w:rFonts w:ascii="Courier New" w:hAnsi="Courier New" w:cs="Courier New"/>
+          <w:color w:val="333333"/>
+          <w:sz w:val="20"/>
+          <w:szCs w:val="20"/>
+          <w:shd w:val="clear" w:color="auto" w:fill="CCCCCC"/>
+          <w:lang w:eastAsia="en-US"/>
+        </w:rPr>
+        <w:t>str</w:t>
+      </w:r>
+      <w:proofErr w:type="spellEnd"/>
+      <w:proofErr w:type="gramStart"/>
+      <w:r>
+        <w:rPr>
+          <w:rFonts w:ascii="Courier New" w:hAnsi="Courier New" w:cs="Courier New"/>
+          <w:color w:val="333333"/>
+          <w:sz w:val="20"/>
+          <w:szCs w:val="20"/>
+          <w:shd w:val="clear" w:color="auto" w:fill="CCCCCC"/>
+          <w:lang w:eastAsia="en-US"/>
+        </w:rPr>
+        <w:t>[,(</w:t>
+      </w:r>
+      <w:proofErr w:type="spellStart"/>
+      <w:proofErr w:type="gramEnd"/>
+      <w:r>
+        <w:rPr>
+          <w:rFonts w:ascii="Courier New" w:hAnsi="Courier New" w:cs="Courier New"/>
+          <w:color w:val="333333"/>
+          <w:sz w:val="20"/>
+          <w:szCs w:val="20"/>
+          <w:shd w:val="clear" w:color="auto" w:fill="CCCCCC"/>
+          <w:lang w:eastAsia="en-US"/>
+        </w:rPr>
+        <w:t>key_num|key_str</w:t>
+      </w:r>
+      <w:proofErr w:type="spellEnd"/>
+      <w:r>
+        <w:rPr>
+          <w:rFonts w:ascii="Courier New" w:hAnsi="Courier New" w:cs="Courier New"/>
+          <w:color w:val="333333"/>
+          <w:sz w:val="20"/>
+          <w:szCs w:val="20"/>
+          <w:shd w:val="clear" w:color="auto" w:fill="CCCCCC"/>
+          <w:lang w:eastAsia="en-US"/>
+        </w:rPr>
+        <w:t>)])</w:t>
       </w:r>
       <w:r>
         <w:rPr>
@@ -1433,6 +1900,7 @@
           <w:lang w:eastAsia="en-US"/>
         </w:rPr>
       </w:pPr>
+      <w:proofErr w:type="spellStart"/>
       <w:r>
         <w:rPr>
           <w:rFonts w:ascii="Courier New" w:hAnsi="Courier New" w:cs="Courier New"/>
@@ -1443,6 +1911,7 @@
         </w:rPr>
         <w:t>mysql</w:t>
       </w:r>
+      <w:proofErr w:type="spellEnd"/>
       <w:r>
         <w:rPr>
           <w:rFonts w:ascii="Courier New" w:hAnsi="Courier New" w:cs="Courier New"/>
@@ -1531,7 +2000,29 @@
           <w:szCs w:val="20"/>
           <w:lang w:eastAsia="en-US"/>
         </w:rPr>
-        <w:t>`pswd`</w:t>
+        <w:t>`</w:t>
+      </w:r>
+      <w:proofErr w:type="spellStart"/>
+      <w:r>
+        <w:rPr>
+          <w:rFonts w:ascii="Courier New" w:hAnsi="Courier New" w:cs="Courier New"/>
+          <w:color w:val="008800"/>
+          <w:sz w:val="20"/>
+          <w:szCs w:val="20"/>
+          <w:lang w:eastAsia="en-US"/>
+        </w:rPr>
+        <w:t>pswd</w:t>
+      </w:r>
+      <w:proofErr w:type="spellEnd"/>
+      <w:r>
+        <w:rPr>
+          <w:rFonts w:ascii="Courier New" w:hAnsi="Courier New" w:cs="Courier New"/>
+          <w:color w:val="008800"/>
+          <w:sz w:val="20"/>
+          <w:szCs w:val="20"/>
+          <w:lang w:eastAsia="en-US"/>
+        </w:rPr>
+        <w:t>`</w:t>
       </w:r>
       <w:r>
         <w:rPr>
@@ -1591,7 +2082,18 @@
           <w:szCs w:val="20"/>
           <w:lang w:eastAsia="en-US"/>
         </w:rPr>
-        <w:t xml:space="preserve"> DES_ENCRYPT</w:t>
+        <w:t xml:space="preserve"> DES_</w:t>
+      </w:r>
+      <w:proofErr w:type="gramStart"/>
+      <w:r>
+        <w:rPr>
+          <w:rFonts w:ascii="Courier New" w:hAnsi="Courier New" w:cs="Courier New"/>
+          <w:color w:val="000000"/>
+          <w:sz w:val="20"/>
+          <w:szCs w:val="20"/>
+          <w:lang w:eastAsia="en-US"/>
+        </w:rPr>
+        <w:t>ENCRYPT</w:t>
       </w:r>
       <w:r>
         <w:rPr>
@@ -1603,6 +2105,7 @@
         </w:rPr>
         <w:t>(</w:t>
       </w:r>
+      <w:proofErr w:type="gramEnd"/>
       <w:r>
         <w:rPr>
           <w:rFonts w:ascii="Courier New" w:hAnsi="Courier New" w:cs="Courier New"/>
@@ -1813,7 +2316,29 @@
           <w:szCs w:val="20"/>
           <w:lang w:eastAsia="en-US"/>
         </w:rPr>
-        <w:t>To decrypt a password previously encypted with the DES algorithm use the </w:t>
+        <w:t xml:space="preserve">To decrypt a password previously </w:t>
+      </w:r>
+      <w:proofErr w:type="spellStart"/>
+      <w:r>
+        <w:rPr>
+          <w:rFonts w:ascii="Arial" w:hAnsi="Arial" w:cs="Arial"/>
+          <w:color w:val="333333"/>
+          <w:sz w:val="20"/>
+          <w:szCs w:val="20"/>
+          <w:lang w:eastAsia="en-US"/>
+        </w:rPr>
+        <w:t>encypted</w:t>
+      </w:r>
+      <w:proofErr w:type="spellEnd"/>
+      <w:r>
+        <w:rPr>
+          <w:rFonts w:ascii="Arial" w:hAnsi="Arial" w:cs="Arial"/>
+          <w:color w:val="333333"/>
+          <w:sz w:val="20"/>
+          <w:szCs w:val="20"/>
+          <w:lang w:eastAsia="en-US"/>
+        </w:rPr>
+        <w:t xml:space="preserve"> with the DES algorithm use the </w:t>
       </w:r>
       <w:r>
         <w:rPr>
@@ -1824,7 +2349,68 @@
           <w:shd w:val="clear" w:color="auto" w:fill="CCCCCC"/>
           <w:lang w:eastAsia="en-US"/>
         </w:rPr>
-        <w:t>DES_DECRYPT(crypt_str[,key_str])</w:t>
+        <w:t>DES_DECRYPT(</w:t>
+      </w:r>
+      <w:proofErr w:type="spellStart"/>
+      <w:r>
+        <w:rPr>
+          <w:rFonts w:ascii="Courier New" w:hAnsi="Courier New" w:cs="Courier New"/>
+          <w:color w:val="333333"/>
+          <w:sz w:val="20"/>
+          <w:szCs w:val="20"/>
+          <w:shd w:val="clear" w:color="auto" w:fill="CCCCCC"/>
+          <w:lang w:eastAsia="en-US"/>
+        </w:rPr>
+        <w:t>crypt_str</w:t>
+      </w:r>
+      <w:proofErr w:type="spellEnd"/>
+      <w:proofErr w:type="gramStart"/>
+      <w:r>
+        <w:rPr>
+          <w:rFonts w:ascii="Courier New" w:hAnsi="Courier New" w:cs="Courier New"/>
+          <w:color w:val="333333"/>
+          <w:sz w:val="20"/>
+          <w:szCs w:val="20"/>
+          <w:shd w:val="clear" w:color="auto" w:fill="CCCCCC"/>
+          <w:lang w:eastAsia="en-US"/>
+        </w:rPr>
+        <w:t>[,</w:t>
+      </w:r>
+      <w:proofErr w:type="spellStart"/>
+      <w:r>
+        <w:rPr>
+          <w:rFonts w:ascii="Courier New" w:hAnsi="Courier New" w:cs="Courier New"/>
+          <w:color w:val="333333"/>
+          <w:sz w:val="20"/>
+          <w:szCs w:val="20"/>
+          <w:shd w:val="clear" w:color="auto" w:fill="CCCCCC"/>
+          <w:lang w:eastAsia="en-US"/>
+        </w:rPr>
+        <w:t>key</w:t>
+      </w:r>
+      <w:proofErr w:type="gramEnd"/>
+      <w:r>
+        <w:rPr>
+          <w:rFonts w:ascii="Courier New" w:hAnsi="Courier New" w:cs="Courier New"/>
+          <w:color w:val="333333"/>
+          <w:sz w:val="20"/>
+          <w:szCs w:val="20"/>
+          <w:shd w:val="clear" w:color="auto" w:fill="CCCCCC"/>
+          <w:lang w:eastAsia="en-US"/>
+        </w:rPr>
+        <w:t>_str</w:t>
+      </w:r>
+      <w:proofErr w:type="spellEnd"/>
+      <w:r>
+        <w:rPr>
+          <w:rFonts w:ascii="Courier New" w:hAnsi="Courier New" w:cs="Courier New"/>
+          <w:color w:val="333333"/>
+          <w:sz w:val="20"/>
+          <w:szCs w:val="20"/>
+          <w:shd w:val="clear" w:color="auto" w:fill="CCCCCC"/>
+          <w:lang w:eastAsia="en-US"/>
+        </w:rPr>
+        <w:t>])</w:t>
       </w:r>
       <w:r>
         <w:rPr>
@@ -1874,6 +2460,7 @@
           <w:lang w:eastAsia="en-US"/>
         </w:rPr>
       </w:pPr>
+      <w:proofErr w:type="spellStart"/>
       <w:r>
         <w:rPr>
           <w:rFonts w:ascii="Courier New" w:hAnsi="Courier New" w:cs="Courier New"/>
@@ -1884,6 +2471,7 @@
         </w:rPr>
         <w:t>mysql</w:t>
       </w:r>
+      <w:proofErr w:type="spellEnd"/>
       <w:r>
         <w:rPr>
           <w:rFonts w:ascii="Courier New" w:hAnsi="Courier New" w:cs="Courier New"/>
@@ -1902,7 +2490,18 @@
           <w:szCs w:val="20"/>
           <w:lang w:eastAsia="en-US"/>
         </w:rPr>
-        <w:t xml:space="preserve"> SELECT DES_DECRYPT</w:t>
+        <w:t xml:space="preserve"> SELECT DES_</w:t>
+      </w:r>
+      <w:proofErr w:type="gramStart"/>
+      <w:r>
+        <w:rPr>
+          <w:rFonts w:ascii="Courier New" w:hAnsi="Courier New" w:cs="Courier New"/>
+          <w:color w:val="000000"/>
+          <w:sz w:val="20"/>
+          <w:szCs w:val="20"/>
+          <w:lang w:eastAsia="en-US"/>
+        </w:rPr>
+        <w:t>DECRYPT</w:t>
       </w:r>
       <w:r>
         <w:rPr>
@@ -1914,6 +2513,7 @@
         </w:rPr>
         <w:t>(</w:t>
       </w:r>
+      <w:proofErr w:type="gramEnd"/>
       <w:r>
         <w:rPr>
           <w:rFonts w:ascii="Courier New" w:hAnsi="Courier New" w:cs="Courier New"/>
@@ -1922,7 +2522,29 @@
           <w:szCs w:val="20"/>
           <w:lang w:eastAsia="en-US"/>
         </w:rPr>
-        <w:t>`pswd`</w:t>
+        <w:t>`</w:t>
+      </w:r>
+      <w:proofErr w:type="spellStart"/>
+      <w:r>
+        <w:rPr>
+          <w:rFonts w:ascii="Courier New" w:hAnsi="Courier New" w:cs="Courier New"/>
+          <w:color w:val="008800"/>
+          <w:sz w:val="20"/>
+          <w:szCs w:val="20"/>
+          <w:lang w:eastAsia="en-US"/>
+        </w:rPr>
+        <w:t>pswd</w:t>
+      </w:r>
+      <w:proofErr w:type="spellEnd"/>
+      <w:r>
+        <w:rPr>
+          <w:rFonts w:ascii="Courier New" w:hAnsi="Courier New" w:cs="Courier New"/>
+          <w:color w:val="008800"/>
+          <w:sz w:val="20"/>
+          <w:szCs w:val="20"/>
+          <w:lang w:eastAsia="en-US"/>
+        </w:rPr>
+        <w:t>`</w:t>
       </w:r>
       <w:r>
         <w:rPr>
@@ -1982,7 +2604,29 @@
           <w:szCs w:val="20"/>
           <w:lang w:eastAsia="en-US"/>
         </w:rPr>
-        <w:t>`pswd`</w:t>
+        <w:t>`</w:t>
+      </w:r>
+      <w:proofErr w:type="spellStart"/>
+      <w:r>
+        <w:rPr>
+          <w:rFonts w:ascii="Courier New" w:hAnsi="Courier New" w:cs="Courier New"/>
+          <w:color w:val="008800"/>
+          <w:sz w:val="20"/>
+          <w:szCs w:val="20"/>
+          <w:lang w:eastAsia="en-US"/>
+        </w:rPr>
+        <w:t>pswd</w:t>
+      </w:r>
+      <w:proofErr w:type="spellEnd"/>
+      <w:r>
+        <w:rPr>
+          <w:rFonts w:ascii="Courier New" w:hAnsi="Courier New" w:cs="Courier New"/>
+          <w:color w:val="008800"/>
+          <w:sz w:val="20"/>
+          <w:szCs w:val="20"/>
+          <w:lang w:eastAsia="en-US"/>
+        </w:rPr>
+        <w:t>`</w:t>
       </w:r>
       <w:r>
         <w:rPr>
@@ -2120,6 +2764,7 @@
           <w:szCs w:val="20"/>
           <w:lang w:eastAsia="en-US"/>
         </w:rPr>
+        <w:lastRenderedPageBreak/>
         <w:t>+-----------+</w:t>
       </w:r>
     </w:p>
@@ -2178,7 +2823,29 @@
           <w:szCs w:val="20"/>
           <w:lang w:eastAsia="en-US"/>
         </w:rPr>
-        <w:t xml:space="preserve"> pswd      </w:t>
+        <w:t xml:space="preserve"> </w:t>
+      </w:r>
+      <w:proofErr w:type="spellStart"/>
+      <w:r>
+        <w:rPr>
+          <w:rFonts w:ascii="Courier New" w:hAnsi="Courier New" w:cs="Courier New"/>
+          <w:color w:val="000000"/>
+          <w:sz w:val="20"/>
+          <w:szCs w:val="20"/>
+          <w:lang w:eastAsia="en-US"/>
+        </w:rPr>
+        <w:t>pswd</w:t>
+      </w:r>
+      <w:proofErr w:type="spellEnd"/>
+      <w:r>
+        <w:rPr>
+          <w:rFonts w:ascii="Courier New" w:hAnsi="Courier New" w:cs="Courier New"/>
+          <w:color w:val="000000"/>
+          <w:sz w:val="20"/>
+          <w:szCs w:val="20"/>
+          <w:lang w:eastAsia="en-US"/>
+        </w:rPr>
+        <w:t xml:space="preserve">      </w:t>
       </w:r>
       <w:r>
         <w:rPr>
@@ -2543,7 +3210,6 @@
           <w:szCs w:val="20"/>
           <w:lang w:eastAsia="en-US"/>
         </w:rPr>
-        <w:lastRenderedPageBreak/>
         <w:t>The </w:t>
       </w:r>
       <w:hyperlink r:id="rId5" w:anchor="aes" w:history="1">

</xml_diff>